<commit_message>
The correct lab 2 code
</commit_message>
<xml_diff>
--- a/Lab_2_Report.docx
+++ b/Lab_2_Report.docx
@@ -138,6 +138,12 @@
           <w:rFonts w:ascii="Arial" w:hAnsi="Arial" w:cs="Arial"/>
         </w:rPr>
         <w:t xml:space="preserve"> Name:</w:t>
+      </w:r>
+      <w:r>
+        <w:rPr>
+          <w:rFonts w:ascii="Arial" w:hAnsi="Arial" w:cs="Arial"/>
+        </w:rPr>
+        <w:t xml:space="preserve"> Murtaza</w:t>
       </w:r>
     </w:p>
     <w:p>

</xml_diff>